<commit_message>
MHD2-151: CML clinical context and RNA template panel summary table
</commit_message>
<xml_diff>
--- a/inst/templates/AHDT1_MDX_FAIL.docx
+++ b/inst/templates/AHDT1_MDX_FAIL.docx
@@ -1209,7 +1209,7 @@
           <w:sz w:val="18"/>
           <w:szCs w:val="18"/>
         </w:rPr>
-        <w:t>17-Sep-2024</w:t>
+        <w:t>20-Nov-2024</w:t>
       </w:r>
       <w:r>
         <w:rPr>
@@ -4228,23 +4228,22 @@
     <w:basedOn w:val="Heading2"/>
     <w:link w:val="CLIN2SUBHEADINGSChar"/>
     <w:qFormat/>
-    <w:rsid w:val="00D04443"/>
+    <w:rsid w:val="000C0BA7"/>
     <w:rPr>
       <w:rFonts w:ascii="Calibri" w:hAnsi="Calibri"/>
-      <w:sz w:val="22"/>
     </w:rPr>
   </w:style>
   <w:style w:type="character" w:customStyle="1" w:styleId="CLIN2SUBHEADINGSChar">
     <w:name w:val="CLIN2(SUBHEADINGS) Char"/>
     <w:basedOn w:val="Heading2Char"/>
     <w:link w:val="CLIN2SUBHEADINGS"/>
-    <w:rsid w:val="00D04443"/>
+    <w:rsid w:val="000C0BA7"/>
     <w:rPr>
       <w:rFonts w:ascii="Calibri" w:hAnsi="Calibri" w:cstheme="majorHAnsi"/>
       <w:b/>
       <w:caps/>
       <w:color w:val="411E75"/>
-      <w:sz w:val="22"/>
+      <w:sz w:val="18"/>
       <w:szCs w:val="18"/>
       <w:lang w:val="en-US"/>
     </w:rPr>
@@ -4631,10 +4630,6 @@
 </file>
 
 <file path=customXml/item1.xml><?xml version="1.0" encoding="utf-8"?>
-<b:Sources xmlns:b="http://schemas.openxmlformats.org/officeDocument/2006/bibliography" xmlns="http://schemas.openxmlformats.org/officeDocument/2006/bibliography" SelectedStyle="/APA.XSL" StyleName="APA"/>
-</file>
-
-<file path=customXml/item2.xml><?xml version="1.0" encoding="utf-8"?>
 <ct:contentTypeSchema xmlns:ct="http://schemas.microsoft.com/office/2006/metadata/contentType" xmlns:ma="http://schemas.microsoft.com/office/2006/metadata/properties/metaAttributes" ct:_="" ma:_="" ma:contentTypeName="Document" ma:contentTypeID="0x010100451F1F8C0772B440BA84570C3C4286EA" ma:contentTypeVersion="29" ma:contentTypeDescription="Create a new document." ma:contentTypeScope="" ma:versionID="b3bcf93054b5d0678557845ec3dd46dd">
   <xsd:schema xmlns:xsd="http://www.w3.org/2001/XMLSchema" xmlns:xs="http://www.w3.org/2001/XMLSchema" xmlns:p="http://schemas.microsoft.com/office/2006/metadata/properties" xmlns:ns2="c44ab56d-57f8-4a14-86db-a39667906be8" xmlns:ns3="bbb6251c-984c-4fcb-9547-f40f6d5e63ff" targetNamespace="http://schemas.microsoft.com/office/2006/metadata/properties" ma:root="true" ma:fieldsID="676e0b85b827ae08faaea4d501add0a1" ns2:_="" ns3:_="">
     <xsd:import namespace="c44ab56d-57f8-4a14-86db-a39667906be8"/>
@@ -4923,6 +4918,10 @@
 </ct:contentTypeSchema>
 </file>
 
+<file path=customXml/item2.xml><?xml version="1.0" encoding="utf-8"?>
+<b:Sources xmlns:b="http://schemas.openxmlformats.org/officeDocument/2006/bibliography" xmlns="http://schemas.openxmlformats.org/officeDocument/2006/bibliography" SelectedStyle="/APA.XSL" StyleName="APA"/>
+</file>
+
 <file path=customXml/item3.xml><?xml version="1.0" encoding="utf-8"?>
 <?mso-contentType ?>
 <FormTemplates xmlns="http://schemas.microsoft.com/sharepoint/v3/contenttype/forms">
@@ -4933,14 +4932,6 @@
 </file>
 
 <file path=customXml/itemProps1.xml><?xml version="1.0" encoding="utf-8"?>
-<ds:datastoreItem xmlns:ds="http://schemas.openxmlformats.org/officeDocument/2006/customXml" ds:itemID="{81398394-E91B-4BD0-8CA6-DD6CB728C415}">
-  <ds:schemaRefs>
-    <ds:schemaRef ds:uri="http://schemas.openxmlformats.org/officeDocument/2006/bibliography"/>
-  </ds:schemaRefs>
-</ds:datastoreItem>
-</file>
-
-<file path=customXml/itemProps2.xml><?xml version="1.0" encoding="utf-8"?>
 <ds:datastoreItem xmlns:ds="http://schemas.openxmlformats.org/officeDocument/2006/customXml" ds:itemID="{057340EF-93F0-47B5-8010-48E3CEE4A5A4}">
   <ds:schemaRefs>
     <ds:schemaRef ds:uri="http://schemas.microsoft.com/office/2006/metadata/contentType"/>
@@ -4959,6 +4950,14 @@
 </ds:datastoreItem>
 </file>
 
+<file path=customXml/itemProps2.xml><?xml version="1.0" encoding="utf-8"?>
+<ds:datastoreItem xmlns:ds="http://schemas.openxmlformats.org/officeDocument/2006/customXml" ds:itemID="{81398394-E91B-4BD0-8CA6-DD6CB728C415}">
+  <ds:schemaRefs>
+    <ds:schemaRef ds:uri="http://schemas.openxmlformats.org/officeDocument/2006/bibliography"/>
+  </ds:schemaRefs>
+</ds:datastoreItem>
+</file>
+
 <file path=customXml/itemProps3.xml><?xml version="1.0" encoding="utf-8"?>
 <ds:datastoreItem xmlns:ds="http://schemas.openxmlformats.org/officeDocument/2006/customXml" ds:itemID="{9FCEE4CD-7312-486E-9CC8-9EAD5F142002}">
   <ds:schemaRefs>

</xml_diff>